<commit_message>
- add step by step - REGISTRATION - ENCRYPTION - DECRYPTION
</commit_message>
<xml_diff>
--- a/BS_AppDev_Crypto_KeyPoints.docx
+++ b/BS_AppDev_Crypto_KeyPoints.docx
@@ -469,7 +469,19 @@
         <w:rPr>
           <w:lang w:val="nl-BE"/>
         </w:rPr>
-        <w:t>. Het resultaat is een string dat gedeeld kan woorden via de Internet.</w:t>
+        <w:t xml:space="preserve">. Het resultaat is een string dat </w:t>
+      </w:r>
+      <w:r>
+        <w:rPr>
+          <w:lang w:val="nl-BE"/>
+        </w:rPr>
+        <w:t>mee</w:t>
+      </w:r>
+      <w:r>
+        <w:rPr>
+          <w:lang w:val="nl-BE"/>
+        </w:rPr>
+        <w:t>gedeeld kan woorden via de Internet.</w:t>
       </w:r>
     </w:p>
     <w:p>
@@ -1131,15 +1143,7 @@
           <w:smallCaps/>
           <w:lang w:val="nl-BE"/>
         </w:rPr>
-        <w:t>private key</w:t>
-      </w:r>
-      <w:r>
-        <w:rPr>
-          <w:rFonts w:cs="Times New Roman (Body CS)"/>
-          <w:smallCaps/>
-          <w:lang w:val="nl-BE"/>
-        </w:rPr>
-        <w:t xml:space="preserve"> </w:t>
+        <w:t xml:space="preserve">private key </w:t>
       </w:r>
       <w:r>
         <w:rPr>
@@ -2001,14 +2005,7 @@
           <w:i/>
           <w:lang w:val="nl-BE"/>
         </w:rPr>
-        <w:t>De ontvanger zeker is dat hij de enige is die de file terug kan decrypteren</w:t>
-      </w:r>
-      <w:r>
-        <w:rPr>
-          <w:i/>
-          <w:lang w:val="nl-BE"/>
-        </w:rPr>
-        <w:t>“)</w:t>
+        <w:t>De ontvanger zeker is dat hij de enige is die de file terug kan decrypteren“)</w:t>
       </w:r>
     </w:p>
     <w:p>
@@ -2182,15 +2179,7 @@
           <w:smallCaps/>
           <w:lang w:val="nl-BE"/>
         </w:rPr>
-        <w:t>symmetric-key</w:t>
-      </w:r>
-      <w:r>
-        <w:rPr>
-          <w:rFonts w:cs="Times New Roman (Body CS)"/>
-          <w:smallCaps/>
-          <w:lang w:val="nl-BE"/>
-        </w:rPr>
-        <w:t xml:space="preserve"> is geëncrypteerd</w:t>
+        <w:t>symmetric-key is geëncrypteerd</w:t>
       </w:r>
       <w:r>
         <w:rPr>
@@ -2632,23 +2621,7 @@
           <w:smallCaps/>
           <w:lang w:val="nl-BE"/>
         </w:rPr>
-        <w:t>file hash</w:t>
-      </w:r>
-      <w:r>
-        <w:rPr>
-          <w:rFonts w:cs="Times New Roman (Body CS)"/>
-          <w:smallCaps/>
-          <w:lang w:val="nl-BE"/>
-        </w:rPr>
-        <w:t xml:space="preserve"> is gesigneerd</w:t>
-      </w:r>
-      <w:r>
-        <w:rPr>
-          <w:rFonts w:cs="Times New Roman (Body CS)"/>
-          <w:smallCaps/>
-          <w:lang w:val="nl-BE"/>
-        </w:rPr>
-        <w:t xml:space="preserve"> </w:t>
+        <w:t xml:space="preserve">file hash is gesigneerd </w:t>
       </w:r>
       <w:r>
         <w:rPr>
@@ -2854,25 +2827,7 @@
         <w:rPr>
           <w:lang w:val="nl-BE"/>
         </w:rPr>
-        <w:t xml:space="preserve">De </w:t>
-      </w:r>
-      <w:r>
-        <w:rPr>
-          <w:lang w:val="nl-BE"/>
-        </w:rPr>
-        <w:t>decryptie</w:t>
-      </w:r>
-      <w:r>
-        <w:rPr>
-          <w:lang w:val="nl-BE"/>
-        </w:rPr>
-        <w:t xml:space="preserve"> van de file  (ook symmetric key en file hassing) gebeurt als de user op de “</w:t>
-      </w:r>
-      <w:r>
-        <w:rPr>
-          <w:lang w:val="nl-BE"/>
-        </w:rPr>
-        <w:t>download</w:t>
+        <w:t>De decryptie van de file  (ook symmetric key en file hassing) gebeurt als de user op de “download</w:t>
       </w:r>
       <w:r>
         <w:rPr>
@@ -3050,13 +3005,7 @@
         <w:rPr>
           <w:lang w:val="nl-BE"/>
         </w:rPr>
-        <w:t xml:space="preserve">() </w:t>
-      </w:r>
-      <w:r>
-        <w:rPr>
-          <w:lang w:val="nl-BE"/>
-        </w:rPr>
-        <w:t xml:space="preserve">die de user ID gebruikt (deze info is doorgegeven </w:t>
+        <w:t xml:space="preserve">() die de user ID gebruikt (deze info is doorgegeven </w:t>
       </w:r>
       <w:r>
         <w:rPr>
@@ -3242,7 +3191,7 @@
         <w:rPr>
           <w:lang w:val="nl-BE"/>
         </w:rPr>
-        <w:t xml:space="preserve">Database gaan halen en gaat de tekst, </w:t>
+        <w:t xml:space="preserve">Database  halen en gaat de tekst, </w:t>
       </w:r>
       <w:r>
         <w:rPr>
@@ -3460,7 +3409,15 @@
         <w:rPr>
           <w:lang w:val="nl-BE"/>
         </w:rPr>
-        <w:t>We gebruiken de functie van de private-key obejct “</w:t>
+        <w:t>We gebruiken de functie van</w:t>
+      </w:r>
+      <w:bookmarkStart w:id="0" w:name="_GoBack"/>
+      <w:bookmarkEnd w:id="0"/>
+      <w:r>
+        <w:rPr>
+          <w:lang w:val="nl-BE"/>
+        </w:rPr>
+        <w:t xml:space="preserve"> de private-key obejct “</w:t>
       </w:r>
       <w:r>
         <w:rPr>
@@ -3622,23 +3579,7 @@
           <w:smallCaps/>
           <w:lang w:val="nl-BE"/>
         </w:rPr>
-        <w:t xml:space="preserve">file </w:t>
-      </w:r>
-      <w:r>
-        <w:rPr>
-          <w:rFonts w:cs="Times New Roman (Body CS)"/>
-          <w:smallCaps/>
-          <w:lang w:val="nl-BE"/>
-        </w:rPr>
-        <w:t>gedecrypteerd</w:t>
-      </w:r>
-      <w:r>
-        <w:rPr>
-          <w:rFonts w:cs="Times New Roman (Body CS)"/>
-          <w:smallCaps/>
-          <w:lang w:val="nl-BE"/>
-        </w:rPr>
-        <w:t xml:space="preserve"> </w:t>
+        <w:t xml:space="preserve">file gedecrypteerd </w:t>
       </w:r>
       <w:r>
         <w:rPr>
@@ -3777,23 +3718,7 @@
           <w:smallCaps/>
           <w:lang w:val="nl-BE"/>
         </w:rPr>
-        <w:t>file gedecrypteerd</w:t>
-      </w:r>
-      <w:r>
-        <w:rPr>
-          <w:rFonts w:cs="Times New Roman (Body CS)"/>
-          <w:smallCaps/>
-          <w:lang w:val="nl-BE"/>
-        </w:rPr>
-        <w:t xml:space="preserve"> hashed</w:t>
-      </w:r>
-      <w:r>
-        <w:rPr>
-          <w:rFonts w:cs="Times New Roman (Body CS)"/>
-          <w:smallCaps/>
-          <w:lang w:val="nl-BE"/>
-        </w:rPr>
-        <w:t xml:space="preserve"> </w:t>
+        <w:t xml:space="preserve">file gedecrypteerd hashed </w:t>
       </w:r>
       <w:r>
         <w:rPr>
@@ -3958,8 +3883,6 @@
         </w:rPr>
         <w:t>”.</w:t>
       </w:r>
-      <w:bookmarkStart w:id="0" w:name="_GoBack"/>
-      <w:bookmarkEnd w:id="0"/>
     </w:p>
     <w:sectPr>
       <w:pgSz w:w="11900" w:h="16840"/>

</xml_diff>